<commit_message>
100924 commit - replaced resume
</commit_message>
<xml_diff>
--- a/files/Mark_Hutter_Resume-100924.docx
+++ b/files/Mark_Hutter_Resume-100924.docx
@@ -46,7 +46,7 @@
               <w:pBdr>
                 <w:left w:val="none" w:sz="0" w:space="19" w:color="auto"/>
               </w:pBdr>
-              <w:spacing w:line="560" w:lineRule="atLeast"/>
+              <w:spacing w:line="360" w:lineRule="auto"/>
               <w:ind w:left="380"/>
               <w:rPr>
                 <w:rStyle w:val="top-sectionleft-box"/>
@@ -99,7 +99,7 @@
                 <w:bottom w:val="none" w:sz="0" w:space="0" w:color="auto"/>
               </w:pBdr>
               <w:shd w:val="clear" w:color="auto" w:fill="auto"/>
-              <w:spacing w:line="20" w:lineRule="atLeast"/>
+              <w:spacing w:line="360" w:lineRule="auto"/>
               <w:textAlignment w:val="auto"/>
               <w:rPr>
                 <w:rStyle w:val="top-sectionleft-box"/>
@@ -1072,16 +1072,7 @@
                 <w:sz w:val="20"/>
                 <w:szCs w:val="20"/>
               </w:rPr>
-              <w:t xml:space="preserve">Windows </w:t>
-            </w:r>
-            <w:r>
-              <w:rPr>
-                <w:rFonts w:ascii="Arimo" w:eastAsia="Arimo" w:hAnsi="Arimo" w:cs="Arimo"/>
-                <w:color w:val="2C2C2C"/>
-                <w:sz w:val="20"/>
-                <w:szCs w:val="20"/>
-              </w:rPr>
-              <w:t>System Administration</w:t>
+              <w:t>Windows System Administration</w:t>
             </w:r>
           </w:p>
         </w:tc>
@@ -1120,16 +1111,7 @@
                 <w:sz w:val="20"/>
                 <w:szCs w:val="20"/>
               </w:rPr>
-              <w:t xml:space="preserve">Shell </w:t>
-            </w:r>
-            <w:r>
-              <w:rPr>
-                <w:rFonts w:ascii="Arimo" w:eastAsia="Arimo" w:hAnsi="Arimo" w:cs="Arimo"/>
-                <w:color w:val="2C2C2C"/>
-                <w:sz w:val="20"/>
-                <w:szCs w:val="20"/>
-              </w:rPr>
-              <w:t>Scripting</w:t>
+              <w:t>Shell Scripting</w:t>
             </w:r>
           </w:p>
         </w:tc>
@@ -3252,6 +3234,29 @@
     </w:p>
     <w:p>
       <w:pPr>
+        <w:spacing w:line="240" w:lineRule="auto"/>
+        <w:textAlignment w:val="auto"/>
+        <w:rPr>
+          <w:rStyle w:val="span"/>
+          <w:rFonts w:ascii="Arimo" w:eastAsia="Arimo" w:hAnsi="Arimo" w:cs="Arimo"/>
+          <w:color w:val="2C2C2C"/>
+          <w:sz w:val="20"/>
+          <w:szCs w:val="20"/>
+        </w:rPr>
+      </w:pPr>
+      <w:r>
+        <w:rPr>
+          <w:rStyle w:val="span"/>
+          <w:rFonts w:ascii="Arimo" w:eastAsia="Arimo" w:hAnsi="Arimo" w:cs="Arimo"/>
+          <w:color w:val="2C2C2C"/>
+          <w:sz w:val="20"/>
+          <w:szCs w:val="20"/>
+        </w:rPr>
+        <w:br w:type="page"/>
+      </w:r>
+    </w:p>
+    <w:p>
+      <w:pPr>
         <w:pStyle w:val="gap-div"/>
         <w:rPr>
           <w:rFonts w:ascii="Lora" w:eastAsia="Lora" w:hAnsi="Lora" w:cs="Lora"/>
@@ -3263,6 +3268,7 @@
           <w:rFonts w:ascii="Lora" w:eastAsia="Lora" w:hAnsi="Lora" w:cs="Lora"/>
           <w:color w:val="2C2C2C"/>
         </w:rPr>
+        <w:lastRenderedPageBreak/>
         <w:t> </w:t>
       </w:r>
     </w:p>
@@ -3632,7 +3638,6 @@
                 <w:spacing w:val="6"/>
                 <w:shd w:val="clear" w:color="auto" w:fill="auto"/>
               </w:rPr>
-              <w:lastRenderedPageBreak/>
               <w:t>Certifications</w:t>
             </w:r>
           </w:p>

</xml_diff>

<commit_message>
100924 commit - updated resume once more
</commit_message>
<xml_diff>
--- a/files/Mark_Hutter_Resume-100924.docx
+++ b/files/Mark_Hutter_Resume-100924.docx
@@ -639,7 +639,79 @@
           <w:sz w:val="20"/>
           <w:szCs w:val="20"/>
         </w:rPr>
-        <w:t xml:space="preserve">. Have demonstrated exceptional analytical skills and attention to detail during my experience with DoD programs and operational deployments. Have successfully led cross-functional teams to achieve programmatic goals and </w:t>
+        <w:t xml:space="preserve">. Have demonstrated exceptional analytical skills and attention to detail </w:t>
+      </w:r>
+      <w:r>
+        <w:rPr>
+          <w:rFonts w:ascii="Arimo" w:eastAsia="Arimo" w:hAnsi="Arimo" w:cs="Arimo"/>
+          <w:color w:val="2C2C2C"/>
+          <w:sz w:val="20"/>
+          <w:szCs w:val="20"/>
+        </w:rPr>
+        <w:t>throughout</w:t>
+      </w:r>
+      <w:r>
+        <w:rPr>
+          <w:rFonts w:ascii="Arimo" w:eastAsia="Arimo" w:hAnsi="Arimo" w:cs="Arimo"/>
+          <w:color w:val="2C2C2C"/>
+          <w:sz w:val="20"/>
+          <w:szCs w:val="20"/>
+        </w:rPr>
+        <w:t xml:space="preserve"> my experience</w:t>
+      </w:r>
+      <w:r>
+        <w:rPr>
+          <w:rFonts w:ascii="Arimo" w:eastAsia="Arimo" w:hAnsi="Arimo" w:cs="Arimo"/>
+          <w:color w:val="2C2C2C"/>
+          <w:sz w:val="20"/>
+          <w:szCs w:val="20"/>
+        </w:rPr>
+        <w:t>s</w:t>
+      </w:r>
+      <w:r>
+        <w:rPr>
+          <w:rFonts w:ascii="Arimo" w:eastAsia="Arimo" w:hAnsi="Arimo" w:cs="Arimo"/>
+          <w:color w:val="2C2C2C"/>
+          <w:sz w:val="20"/>
+          <w:szCs w:val="20"/>
+        </w:rPr>
+        <w:t xml:space="preserve"> with</w:t>
+      </w:r>
+      <w:r>
+        <w:rPr>
+          <w:rFonts w:ascii="Arimo" w:eastAsia="Arimo" w:hAnsi="Arimo" w:cs="Arimo"/>
+          <w:color w:val="2C2C2C"/>
+          <w:sz w:val="20"/>
+          <w:szCs w:val="20"/>
+        </w:rPr>
+        <w:t>in</w:t>
+      </w:r>
+      <w:r>
+        <w:rPr>
+          <w:rFonts w:ascii="Arimo" w:eastAsia="Arimo" w:hAnsi="Arimo" w:cs="Arimo"/>
+          <w:color w:val="2C2C2C"/>
+          <w:sz w:val="20"/>
+          <w:szCs w:val="20"/>
+        </w:rPr>
+        <w:t xml:space="preserve"> DoD programs and </w:t>
+      </w:r>
+      <w:r>
+        <w:rPr>
+          <w:rFonts w:ascii="Arimo" w:eastAsia="Arimo" w:hAnsi="Arimo" w:cs="Arimo"/>
+          <w:color w:val="2C2C2C"/>
+          <w:sz w:val="20"/>
+          <w:szCs w:val="20"/>
+        </w:rPr>
+        <w:t xml:space="preserve">their </w:t>
+      </w:r>
+      <w:r>
+        <w:rPr>
+          <w:rFonts w:ascii="Arimo" w:eastAsia="Arimo" w:hAnsi="Arimo" w:cs="Arimo"/>
+          <w:color w:val="2C2C2C"/>
+          <w:sz w:val="20"/>
+          <w:szCs w:val="20"/>
+        </w:rPr>
+        <w:t xml:space="preserve">operational deployments. Have successfully led cross-functional teams to achieve programmatic goals and </w:t>
       </w:r>
       <w:r>
         <w:rPr>

</xml_diff>